<commit_message>
Almost done. Missing the smoothing, complete second part and type quick report
</commit_message>
<xml_diff>
--- a/1-assignment/Report.docx
+++ b/1-assignment/Report.docx
@@ -994,6 +994,173 @@
           <w:color w:val="727CA3"/>
         </w:rPr>
       </w:pPr>
+      <w:r>
+        <w:rPr>
+          <w:rFonts w:ascii="Bookman Old Style" w:hAnsi="Bookman Old Style"/>
+          <w:noProof/>
+          <w:color w:val="727CA3"/>
+          <w:lang w:val="en-CA" w:eastAsia="en-CA"/>
+        </w:rPr>
+        <w:lastRenderedPageBreak/>
+        <w:drawing>
+          <wp:inline distT="0" distB="0" distL="0" distR="0" wp14:anchorId="4FB1CCD7" wp14:editId="0270F0D2">
+            <wp:extent cx="5755640" cy="4999990"/>
+            <wp:effectExtent l="0" t="0" r="0" b="0"/>
+            <wp:docPr id="1" name="Picture 1"/>
+            <wp:cNvGraphicFramePr>
+              <a:graphicFrameLocks xmlns:a="http://schemas.openxmlformats.org/drawingml/2006/main" noChangeAspect="1"/>
+            </wp:cNvGraphicFramePr>
+            <a:graphic xmlns:a="http://schemas.openxmlformats.org/drawingml/2006/main">
+              <a:graphicData uri="http://schemas.openxmlformats.org/drawingml/2006/picture">
+                <pic:pic xmlns:pic="http://schemas.openxmlformats.org/drawingml/2006/picture">
+                  <pic:nvPicPr>
+                    <pic:cNvPr id="1" name="12746144_10153646737178192_717982758_n.jpg"/>
+                    <pic:cNvPicPr/>
+                  </pic:nvPicPr>
+                  <pic:blipFill>
+                    <a:blip r:embed="rId8">
+                      <a:extLst>
+                        <a:ext uri="{28A0092B-C50C-407E-A947-70E740481C1C}">
+                          <a14:useLocalDpi xmlns:a14="http://schemas.microsoft.com/office/drawing/2010/main" val="0"/>
+                        </a:ext>
+                      </a:extLst>
+                    </a:blip>
+                    <a:stretch>
+                      <a:fillRect/>
+                    </a:stretch>
+                  </pic:blipFill>
+                  <pic:spPr>
+                    <a:xfrm>
+                      <a:off x="0" y="0"/>
+                      <a:ext cx="5755640" cy="4999990"/>
+                    </a:xfrm>
+                    <a:prstGeom prst="rect">
+                      <a:avLst/>
+                    </a:prstGeom>
+                  </pic:spPr>
+                </pic:pic>
+              </a:graphicData>
+            </a:graphic>
+          </wp:inline>
+        </w:drawing>
+      </w:r>
+    </w:p>
+    <w:p>
+      <w:pPr>
+        <w:pStyle w:val="Normal1"/>
+        <w:rPr>
+          <w:rFonts w:ascii="Bookman Old Style" w:hAnsi="Bookman Old Style"/>
+          <w:color w:val="727CA3"/>
+        </w:rPr>
+      </w:pPr>
+      <w:r>
+        <w:rPr>
+          <w:rFonts w:ascii="Bookman Old Style" w:hAnsi="Bookman Old Style"/>
+          <w:color w:val="727CA3"/>
+        </w:rPr>
+        <w:lastRenderedPageBreak/>
+        <w:t>K = 100</w:t>
+      </w:r>
+      <w:bookmarkStart w:id="2" w:name="_GoBack"/>
+      <w:bookmarkEnd w:id="2"/>
+      <w:r>
+        <w:rPr>
+          <w:rFonts w:ascii="Bookman Old Style" w:hAnsi="Bookman Old Style"/>
+          <w:noProof/>
+          <w:color w:val="727CA3"/>
+          <w:lang w:val="en-CA" w:eastAsia="en-CA"/>
+        </w:rPr>
+        <w:drawing>
+          <wp:inline distT="0" distB="0" distL="0" distR="0" wp14:anchorId="362CA24D" wp14:editId="695B2469">
+            <wp:extent cx="5334000" cy="4000500"/>
+            <wp:effectExtent l="0" t="0" r="0" b="0"/>
+            <wp:docPr id="3" name="Picture 3"/>
+            <wp:cNvGraphicFramePr>
+              <a:graphicFrameLocks xmlns:a="http://schemas.openxmlformats.org/drawingml/2006/main" noChangeAspect="1"/>
+            </wp:cNvGraphicFramePr>
+            <a:graphic xmlns:a="http://schemas.openxmlformats.org/drawingml/2006/main">
+              <a:graphicData uri="http://schemas.openxmlformats.org/drawingml/2006/picture">
+                <pic:pic xmlns:pic="http://schemas.openxmlformats.org/drawingml/2006/picture">
+                  <pic:nvPicPr>
+                    <pic:cNvPr id="3" name="12746296_10153646737168192_1235686932_n.jpg"/>
+                    <pic:cNvPicPr/>
+                  </pic:nvPicPr>
+                  <pic:blipFill>
+                    <a:blip r:embed="rId9">
+                      <a:extLst>
+                        <a:ext uri="{28A0092B-C50C-407E-A947-70E740481C1C}">
+                          <a14:useLocalDpi xmlns:a14="http://schemas.microsoft.com/office/drawing/2010/main" val="0"/>
+                        </a:ext>
+                      </a:extLst>
+                    </a:blip>
+                    <a:stretch>
+                      <a:fillRect/>
+                    </a:stretch>
+                  </pic:blipFill>
+                  <pic:spPr>
+                    <a:xfrm>
+                      <a:off x="0" y="0"/>
+                      <a:ext cx="5334000" cy="4000500"/>
+                    </a:xfrm>
+                    <a:prstGeom prst="rect">
+                      <a:avLst/>
+                    </a:prstGeom>
+                  </pic:spPr>
+                </pic:pic>
+              </a:graphicData>
+            </a:graphic>
+          </wp:inline>
+        </w:drawing>
+      </w:r>
+      <w:r>
+        <w:rPr>
+          <w:rFonts w:ascii="Bookman Old Style" w:hAnsi="Bookman Old Style"/>
+          <w:noProof/>
+          <w:color w:val="727CA3"/>
+          <w:lang w:val="en-CA" w:eastAsia="en-CA"/>
+        </w:rPr>
+        <w:drawing>
+          <wp:inline distT="0" distB="0" distL="0" distR="0" wp14:anchorId="494573E9" wp14:editId="21159EC2">
+            <wp:extent cx="5334000" cy="4000500"/>
+            <wp:effectExtent l="0" t="0" r="0" b="0"/>
+            <wp:docPr id="2" name="Picture 2"/>
+            <wp:cNvGraphicFramePr>
+              <a:graphicFrameLocks xmlns:a="http://schemas.openxmlformats.org/drawingml/2006/main" noChangeAspect="1"/>
+            </wp:cNvGraphicFramePr>
+            <a:graphic xmlns:a="http://schemas.openxmlformats.org/drawingml/2006/main">
+              <a:graphicData uri="http://schemas.openxmlformats.org/drawingml/2006/picture">
+                <pic:pic xmlns:pic="http://schemas.openxmlformats.org/drawingml/2006/picture">
+                  <pic:nvPicPr>
+                    <pic:cNvPr id="2" name="12746273_10153646737173192_777061419_n.jpg"/>
+                    <pic:cNvPicPr/>
+                  </pic:nvPicPr>
+                  <pic:blipFill>
+                    <a:blip r:embed="rId10">
+                      <a:extLst>
+                        <a:ext uri="{28A0092B-C50C-407E-A947-70E740481C1C}">
+                          <a14:useLocalDpi xmlns:a14="http://schemas.microsoft.com/office/drawing/2010/main" val="0"/>
+                        </a:ext>
+                      </a:extLst>
+                    </a:blip>
+                    <a:stretch>
+                      <a:fillRect/>
+                    </a:stretch>
+                  </pic:blipFill>
+                  <pic:spPr>
+                    <a:xfrm>
+                      <a:off x="0" y="0"/>
+                      <a:ext cx="5334000" cy="4000500"/>
+                    </a:xfrm>
+                    <a:prstGeom prst="rect">
+                      <a:avLst/>
+                    </a:prstGeom>
+                  </pic:spPr>
+                </pic:pic>
+              </a:graphicData>
+            </a:graphic>
+          </wp:inline>
+        </w:drawing>
+      </w:r>
     </w:p>
     <w:p>
       <w:pPr>
@@ -1034,8 +1201,8 @@
           <w:szCs w:val="24"/>
         </w:rPr>
       </w:pPr>
-      <w:bookmarkStart w:id="2" w:name="OLE_LINK3"/>
-      <w:bookmarkStart w:id="3" w:name="OLE_LINK4"/>
+      <w:bookmarkStart w:id="3" w:name="OLE_LINK3"/>
+      <w:bookmarkStart w:id="4" w:name="OLE_LINK4"/>
       <w:r>
         <w:rPr>
           <w:rFonts w:ascii="Bookman Old Style" w:hAnsi="Bookman Old Style"/>
@@ -1214,8 +1381,6 @@
         </w:rPr>
         <w:t xml:space="preserve">We experimented with the given image “bricks.jpg” as well as other colorful images. </w:t>
       </w:r>
-      <w:bookmarkStart w:id="4" w:name="_GoBack"/>
-      <w:bookmarkEnd w:id="4"/>
     </w:p>
     <w:p>
       <w:pPr>
@@ -1493,12 +1658,12 @@
       </w:r>
       <w:bookmarkEnd w:id="0"/>
       <w:bookmarkEnd w:id="1"/>
-      <w:bookmarkEnd w:id="2"/>
       <w:bookmarkEnd w:id="3"/>
+      <w:bookmarkEnd w:id="4"/>
     </w:p>
     <w:sectPr>
-      <w:footerReference w:type="even" r:id="rId8"/>
-      <w:footerReference w:type="default" r:id="rId9"/>
+      <w:footerReference w:type="even" r:id="rId11"/>
+      <w:footerReference w:type="default" r:id="rId12"/>
       <w:type w:val="continuous"/>
       <w:pgSz w:w="11900" w:h="16840"/>
       <w:pgMar w:top="1418" w:right="1418" w:bottom="1418" w:left="1418" w:header="709" w:footer="709" w:gutter="0"/>
@@ -1604,7 +1769,7 @@
         <w:rStyle w:val="PageNumber"/>
         <w:noProof/>
       </w:rPr>
-      <w:t>2</w:t>
+      <w:t>4</w:t>
     </w:r>
     <w:r>
       <w:rPr>
@@ -2641,7 +2806,7 @@
 </file>
 
 <file path=customXml/itemProps1.xml><?xml version="1.0" encoding="utf-8"?>
-<ds:datastoreItem xmlns:ds="http://schemas.openxmlformats.org/officeDocument/2006/customXml" ds:itemID="{B4822196-7079-4A0B-870E-10006E5AF2D3}">
+<ds:datastoreItem xmlns:ds="http://schemas.openxmlformats.org/officeDocument/2006/customXml" ds:itemID="{3769FBDE-7D81-4123-8E97-6D39B3814358}">
   <ds:schemaRefs>
     <ds:schemaRef ds:uri="http://schemas.openxmlformats.org/officeDocument/2006/bibliography"/>
   </ds:schemaRefs>

</xml_diff>